<commit_message>
lw5 and lw6 updated
</commit_message>
<xml_diff>
--- a/ЛР 6_Зубова_Заневскийdocx.docx
+++ b/ЛР 6_Зубова_Заневскийdocx.docx
@@ -87,14 +87,12 @@
         <w:rPr>
           <w:sz w:val="28"/>
           <w:szCs w:val="28"/>
-          <w:lang w:val="ru-BY"/>
-        </w:rPr>
-      </w:pPr>
-      <w:r>
-        <w:rPr>
-          <w:sz w:val="28"/>
-          <w:szCs w:val="28"/>
-          <w:lang w:val="ru-BY"/>
+        </w:rPr>
+      </w:pPr>
+      <w:r>
+        <w:rPr>
+          <w:sz w:val="28"/>
+          <w:szCs w:val="28"/>
         </w:rPr>
         <w:t>Устраните повторяющиеся группы в отдельных таблицах.</w:t>
       </w:r>
@@ -112,14 +110,12 @@
         <w:rPr>
           <w:sz w:val="28"/>
           <w:szCs w:val="28"/>
-          <w:lang w:val="ru-BY"/>
-        </w:rPr>
-      </w:pPr>
-      <w:r>
-        <w:rPr>
-          <w:sz w:val="28"/>
-          <w:szCs w:val="28"/>
-          <w:lang w:val="ru-BY"/>
+        </w:rPr>
+      </w:pPr>
+      <w:r>
+        <w:rPr>
+          <w:sz w:val="28"/>
+          <w:szCs w:val="28"/>
         </w:rPr>
         <w:t>Создайте отдельную таблицу для каждого набора связанных данных.</w:t>
       </w:r>
@@ -137,14 +133,12 @@
         <w:rPr>
           <w:sz w:val="28"/>
           <w:szCs w:val="28"/>
-          <w:lang w:val="ru-BY"/>
-        </w:rPr>
-      </w:pPr>
-      <w:r>
-        <w:rPr>
-          <w:sz w:val="28"/>
-          <w:szCs w:val="28"/>
-          <w:lang w:val="ru-BY"/>
+        </w:rPr>
+      </w:pPr>
+      <w:r>
+        <w:rPr>
+          <w:sz w:val="28"/>
+          <w:szCs w:val="28"/>
         </w:rPr>
         <w:t>Идентифицируйте каждый набор связанных данных с помощью первичного ключа.</w:t>
       </w:r>
@@ -257,6 +251,7 @@
       </w:pPr>
       <w:r>
         <w:rPr>
+          <w:noProof/>
           <w:sz w:val="28"/>
           <w:szCs w:val="28"/>
           <w:lang w:val="ru-RU"/>
@@ -428,6 +423,7 @@
       </w:pPr>
       <w:r>
         <w:rPr>
+          <w:noProof/>
           <w:sz w:val="28"/>
           <w:szCs w:val="28"/>
           <w:lang w:val="ru-RU"/>
@@ -489,19 +485,7 @@
         <w:rPr>
           <w:lang w:val="en-US"/>
         </w:rPr>
-        <w:t xml:space="preserve">. </w:t>
-      </w:r>
-      <w:r>
-        <w:rPr>
-          <w:lang w:val="en-US"/>
-        </w:rPr>
-        <w:t>2</w:t>
-      </w:r>
-      <w:r>
-        <w:rPr>
-          <w:lang w:val="en-US"/>
-        </w:rPr>
-        <w:t xml:space="preserve"> — </w:t>
+        <w:t xml:space="preserve">. 2 — </w:t>
       </w:r>
       <w:r>
         <w:rPr>
@@ -579,6 +563,58 @@
     </w:p>
     <w:p>
       <w:pPr>
+        <w:pStyle w:val="a3"/>
+        <w:spacing w:before="0" w:beforeAutospacing="0" w:after="240"/>
+        <w:jc w:val="both"/>
+        <w:rPr>
+          <w:b/>
+          <w:bCs/>
+          <w:sz w:val="28"/>
+          <w:szCs w:val="28"/>
+          <w:lang w:val="ru-RU"/>
+        </w:rPr>
+      </w:pPr>
+      <w:r>
+        <w:rPr>
+          <w:sz w:val="28"/>
+          <w:szCs w:val="28"/>
+        </w:rPr>
+        <w:lastRenderedPageBreak/>
+        <w:t xml:space="preserve">Данная схема базы данных соответствует </w:t>
+      </w:r>
+      <w:r>
+        <w:rPr>
+          <w:sz w:val="28"/>
+          <w:szCs w:val="28"/>
+          <w:lang w:val="ru-RU"/>
+        </w:rPr>
+        <w:t>второй</w:t>
+      </w:r>
+      <w:r>
+        <w:rPr>
+          <w:sz w:val="28"/>
+          <w:szCs w:val="28"/>
+        </w:rPr>
+        <w:t xml:space="preserve"> нормальной форме (</w:t>
+      </w:r>
+      <w:r>
+        <w:rPr>
+          <w:sz w:val="28"/>
+          <w:szCs w:val="28"/>
+          <w:lang w:val="ru-RU"/>
+        </w:rPr>
+        <w:t>2</w:t>
+      </w:r>
+      <w:r>
+        <w:rPr>
+          <w:sz w:val="28"/>
+          <w:szCs w:val="28"/>
+        </w:rPr>
+        <w:t>NF) нормализации базы данных.</w:t>
+      </w:r>
+    </w:p>
+    <w:p>
+      <w:pPr>
         <w:pStyle w:val="a4"/>
         <w:numPr>
           <w:ilvl w:val="0"/>
@@ -593,22 +629,33 @@
           <w:kern w:val="0"/>
           <w:sz w:val="28"/>
           <w:szCs w:val="28"/>
-          <w:lang w:val="ru-BY" w:eastAsia="ru-BY"/>
-          <w14:ligatures w14:val="none"/>
-        </w:rPr>
-      </w:pPr>
-      <w:r>
-        <w:rPr>
-          <w:rFonts w:ascii="Times New Roman" w:eastAsia="Times New Roman" w:hAnsi="Times New Roman" w:cs="Times New Roman"/>
-          <w:color w:val="161616"/>
-          <w:kern w:val="0"/>
-          <w:sz w:val="28"/>
-          <w:szCs w:val="28"/>
-          <w:lang w:val="ru-BY" w:eastAsia="ru-BY"/>
-          <w14:ligatures w14:val="none"/>
-        </w:rPr>
-        <w:lastRenderedPageBreak/>
-        <w:t>Создайте отдельные таблицы для наборов значений, относящихся к нескольким записям.</w:t>
+          <w:lang w:eastAsia="ru-BY"/>
+          <w14:ligatures w14:val="none"/>
+        </w:rPr>
+      </w:pPr>
+      <w:r>
+        <w:rPr>
+          <w:rFonts w:ascii="Times New Roman" w:eastAsia="Times New Roman" w:hAnsi="Times New Roman" w:cs="Times New Roman"/>
+          <w:color w:val="161616"/>
+          <w:kern w:val="0"/>
+          <w:sz w:val="28"/>
+          <w:szCs w:val="28"/>
+          <w:lang w:val="ru-RU" w:eastAsia="ru-BY"/>
+          <w14:ligatures w14:val="none"/>
+        </w:rPr>
+        <w:t>Созданы</w:t>
+      </w:r>
+      <w:r>
+        <w:rPr>
+          <w:rFonts w:ascii="Times New Roman" w:eastAsia="Times New Roman" w:hAnsi="Times New Roman" w:cs="Times New Roman"/>
+          <w:color w:val="161616"/>
+          <w:kern w:val="0"/>
+          <w:sz w:val="28"/>
+          <w:szCs w:val="28"/>
+          <w:lang w:eastAsia="ru-BY"/>
+          <w14:ligatures w14:val="none"/>
+        </w:rPr>
+        <w:t xml:space="preserve"> отдельные таблицы для наборов значений, относящихся к нескольким записям.</w:t>
       </w:r>
     </w:p>
     <w:p>
@@ -627,36 +674,114 @@
           <w:kern w:val="0"/>
           <w:sz w:val="28"/>
           <w:szCs w:val="28"/>
-          <w:lang w:val="ru-BY" w:eastAsia="ru-BY"/>
-          <w14:ligatures w14:val="none"/>
-        </w:rPr>
-      </w:pPr>
-      <w:r>
-        <w:rPr>
-          <w:rFonts w:ascii="Times New Roman" w:eastAsia="Times New Roman" w:hAnsi="Times New Roman" w:cs="Times New Roman"/>
-          <w:color w:val="161616"/>
-          <w:kern w:val="0"/>
-          <w:sz w:val="28"/>
-          <w:szCs w:val="28"/>
-          <w:lang w:val="ru-BY" w:eastAsia="ru-BY"/>
-          <w14:ligatures w14:val="none"/>
-        </w:rPr>
-        <w:t>Свяжите эти таблицы с помощью внешнего ключа.</w:t>
-      </w:r>
-    </w:p>
-    <w:p>
-      <w:pPr>
-        <w:pStyle w:val="a4"/>
+          <w:lang w:eastAsia="ru-BY"/>
+          <w14:ligatures w14:val="none"/>
+        </w:rPr>
+      </w:pPr>
+      <w:r>
+        <w:rPr>
+          <w:rFonts w:ascii="Times New Roman" w:eastAsia="Times New Roman" w:hAnsi="Times New Roman" w:cs="Times New Roman"/>
+          <w:color w:val="161616"/>
+          <w:kern w:val="0"/>
+          <w:sz w:val="28"/>
+          <w:szCs w:val="28"/>
+          <w:lang w:val="ru-RU" w:eastAsia="ru-BY"/>
+          <w14:ligatures w14:val="none"/>
+        </w:rPr>
+        <w:t>Связаны</w:t>
+      </w:r>
+      <w:r>
+        <w:rPr>
+          <w:rFonts w:ascii="Times New Roman" w:eastAsia="Times New Roman" w:hAnsi="Times New Roman" w:cs="Times New Roman"/>
+          <w:color w:val="161616"/>
+          <w:kern w:val="0"/>
+          <w:sz w:val="28"/>
+          <w:szCs w:val="28"/>
+          <w:lang w:eastAsia="ru-BY"/>
+          <w14:ligatures w14:val="none"/>
+        </w:rPr>
+        <w:t xml:space="preserve"> эти таблицы с помощью внешнего ключа.</w:t>
+      </w:r>
+    </w:p>
+    <w:p>
+      <w:pPr>
         <w:shd w:val="clear" w:color="auto" w:fill="FFFFFF"/>
         <w:spacing w:after="0" w:line="240" w:lineRule="auto"/>
-        <w:ind w:left="1080" w:firstLine="709"/>
-        <w:rPr>
-          <w:rFonts w:ascii="Times New Roman" w:eastAsia="Times New Roman" w:hAnsi="Times New Roman" w:cs="Times New Roman"/>
-          <w:color w:val="161616"/>
-          <w:kern w:val="0"/>
-          <w:sz w:val="28"/>
-          <w:szCs w:val="28"/>
-          <w:lang w:val="ru-BY" w:eastAsia="ru-BY"/>
+        <w:ind w:firstLine="709"/>
+        <w:jc w:val="center"/>
+        <w:rPr>
+          <w:rFonts w:ascii="Times New Roman" w:eastAsia="Times New Roman" w:hAnsi="Times New Roman" w:cs="Times New Roman"/>
+          <w:color w:val="161616"/>
+          <w:kern w:val="0"/>
+          <w:sz w:val="28"/>
+          <w:szCs w:val="28"/>
+          <w:lang w:eastAsia="ru-BY"/>
+          <w14:ligatures w14:val="none"/>
+        </w:rPr>
+      </w:pPr>
+    </w:p>
+    <w:p>
+      <w:pPr>
+        <w:pStyle w:val="a4"/>
+        <w:numPr>
+          <w:ilvl w:val="0"/>
+          <w:numId w:val="1"/>
+        </w:numPr>
+        <w:shd w:val="clear" w:color="auto" w:fill="FFFFFF"/>
+        <w:spacing w:after="0" w:line="240" w:lineRule="auto"/>
+        <w:ind w:firstLine="709"/>
+        <w:rPr>
+          <w:rFonts w:ascii="Times New Roman" w:eastAsia="Times New Roman" w:hAnsi="Times New Roman" w:cs="Times New Roman"/>
+          <w:b/>
+          <w:bCs/>
+          <w:color w:val="161616"/>
+          <w:kern w:val="0"/>
+          <w:sz w:val="28"/>
+          <w:szCs w:val="28"/>
+          <w:lang w:val="ru-RU" w:eastAsia="ru-BY"/>
+          <w14:ligatures w14:val="none"/>
+        </w:rPr>
+      </w:pPr>
+      <w:r>
+        <w:rPr>
+          <w:rFonts w:ascii="Times New Roman" w:eastAsia="Times New Roman" w:hAnsi="Times New Roman" w:cs="Times New Roman"/>
+          <w:b/>
+          <w:bCs/>
+          <w:color w:val="161616"/>
+          <w:kern w:val="0"/>
+          <w:sz w:val="28"/>
+          <w:szCs w:val="28"/>
+          <w:lang w:val="ru-RU" w:eastAsia="ru-BY"/>
+          <w14:ligatures w14:val="none"/>
+        </w:rPr>
+        <w:t>Третья нормальная</w:t>
+      </w:r>
+      <w:r>
+        <w:rPr>
+          <w:rFonts w:ascii="Times New Roman" w:eastAsia="Times New Roman" w:hAnsi="Times New Roman" w:cs="Times New Roman"/>
+          <w:b/>
+          <w:bCs/>
+          <w:color w:val="161616"/>
+          <w:kern w:val="0"/>
+          <w:sz w:val="28"/>
+          <w:szCs w:val="28"/>
+          <w:lang w:val="ru-RU" w:eastAsia="ru-BY"/>
+          <w14:ligatures w14:val="none"/>
+        </w:rPr>
+        <w:t xml:space="preserve"> форма.</w:t>
+      </w:r>
+    </w:p>
+    <w:p>
+      <w:pPr>
+        <w:shd w:val="clear" w:color="auto" w:fill="FFFFFF"/>
+        <w:spacing w:after="0" w:line="240" w:lineRule="auto"/>
+        <w:rPr>
+          <w:rFonts w:ascii="Times New Roman" w:eastAsia="Times New Roman" w:hAnsi="Times New Roman" w:cs="Times New Roman"/>
+          <w:color w:val="161616"/>
+          <w:kern w:val="0"/>
+          <w:sz w:val="28"/>
+          <w:szCs w:val="28"/>
+          <w:lang w:eastAsia="ru-BY"/>
           <w14:ligatures w14:val="none"/>
         </w:rPr>
       </w:pPr>
@@ -676,7 +801,7 @@
           <w:kern w:val="0"/>
           <w:sz w:val="28"/>
           <w:szCs w:val="28"/>
-          <w:lang w:val="ru-BY" w:eastAsia="ru-BY"/>
+          <w:lang w:eastAsia="ru-BY"/>
           <w14:ligatures w14:val="none"/>
         </w:rPr>
       </w:pPr>
@@ -685,15 +810,16 @@
           <w:rFonts w:ascii="Times New Roman" w:eastAsia="Times New Roman" w:hAnsi="Times New Roman" w:cs="Times New Roman"/>
           <w:b/>
           <w:bCs/>
-          <w:color w:val="161616"/>
-          <w:kern w:val="0"/>
-          <w:sz w:val="28"/>
-          <w:szCs w:val="28"/>
-          <w:lang w:val="ru-BY" w:eastAsia="ru-BY"/>
+          <w:noProof/>
+          <w:color w:val="161616"/>
+          <w:kern w:val="0"/>
+          <w:sz w:val="28"/>
+          <w:szCs w:val="28"/>
+          <w:lang w:eastAsia="ru-BY"/>
           <w14:ligatures w14:val="none"/>
         </w:rPr>
         <w:drawing>
-          <wp:inline distT="0" distB="0" distL="0" distR="0" wp14:anchorId="2C6B5783" wp14:editId="6CBBF4DF">
+          <wp:inline distT="0" distB="0" distL="0" distR="0" wp14:anchorId="680248E1" wp14:editId="3AB2E0FD">
             <wp:extent cx="3482340" cy="1784918"/>
             <wp:effectExtent l="0" t="0" r="3810" b="6350"/>
             <wp:docPr id="1181724673" name="Рисунок 1"/>
@@ -743,7 +869,7 @@
           <w:kern w:val="0"/>
           <w:sz w:val="28"/>
           <w:szCs w:val="28"/>
-          <w:lang w:val="ru-BY" w:eastAsia="ru-BY"/>
+          <w:lang w:eastAsia="ru-BY"/>
           <w14:ligatures w14:val="none"/>
         </w:rPr>
       </w:pPr>
@@ -775,7 +901,31 @@
           <w:lang w:val="ru-RU" w:eastAsia="ru-BY"/>
           <w14:ligatures w14:val="none"/>
         </w:rPr>
-        <w:t>Рис. 3 — До нормализации по второй форме</w:t>
+        <w:t xml:space="preserve">Рис. 3 — До нормализации по </w:t>
+      </w:r>
+      <w:r>
+        <w:rPr>
+          <w:rFonts w:ascii="Times New Roman" w:eastAsia="Times New Roman" w:hAnsi="Times New Roman" w:cs="Times New Roman"/>
+          <w:color w:val="161616"/>
+          <w:kern w:val="0"/>
+          <w:sz w:val="24"/>
+          <w:szCs w:val="24"/>
+          <w:lang w:val="ru-RU" w:eastAsia="ru-BY"/>
+          <w14:ligatures w14:val="none"/>
+        </w:rPr>
+        <w:t>третьей</w:t>
+      </w:r>
+      <w:r>
+        <w:rPr>
+          <w:rFonts w:ascii="Times New Roman" w:eastAsia="Times New Roman" w:hAnsi="Times New Roman" w:cs="Times New Roman"/>
+          <w:color w:val="161616"/>
+          <w:kern w:val="0"/>
+          <w:sz w:val="24"/>
+          <w:szCs w:val="24"/>
+          <w:lang w:val="ru-RU" w:eastAsia="ru-BY"/>
+          <w14:ligatures w14:val="none"/>
+        </w:rPr>
+        <w:t xml:space="preserve"> форме</w:t>
       </w:r>
     </w:p>
     <w:p>
@@ -789,7 +939,7 @@
           <w:kern w:val="0"/>
           <w:sz w:val="28"/>
           <w:szCs w:val="28"/>
-          <w:lang w:val="ru-BY" w:eastAsia="ru-BY"/>
+          <w:lang w:eastAsia="ru-BY"/>
           <w14:ligatures w14:val="none"/>
         </w:rPr>
       </w:pPr>
@@ -806,18 +956,18 @@
           <w:kern w:val="0"/>
           <w:sz w:val="28"/>
           <w:szCs w:val="28"/>
-          <w:lang w:val="ru-BY" w:eastAsia="ru-BY"/>
-          <w14:ligatures w14:val="none"/>
-        </w:rPr>
-      </w:pPr>
-      <w:r>
-        <w:rPr>
-          <w:rFonts w:ascii="Times New Roman" w:eastAsia="Times New Roman" w:hAnsi="Times New Roman" w:cs="Times New Roman"/>
-          <w:color w:val="161616"/>
-          <w:kern w:val="0"/>
-          <w:sz w:val="28"/>
-          <w:szCs w:val="28"/>
-          <w:lang w:val="ru-BY" w:eastAsia="ru-BY"/>
+          <w:lang w:eastAsia="ru-BY"/>
+          <w14:ligatures w14:val="none"/>
+        </w:rPr>
+      </w:pPr>
+      <w:r>
+        <w:rPr>
+          <w:rFonts w:ascii="Times New Roman" w:eastAsia="Times New Roman" w:hAnsi="Times New Roman" w:cs="Times New Roman"/>
+          <w:color w:val="161616"/>
+          <w:kern w:val="0"/>
+          <w:sz w:val="28"/>
+          <w:szCs w:val="28"/>
+          <w:lang w:eastAsia="ru-BY"/>
           <w14:ligatures w14:val="none"/>
         </w:rPr>
         <w:t xml:space="preserve">В нормализованной версии создается отдельная таблица </w:t>
@@ -830,7 +980,7 @@
           <w:kern w:val="0"/>
           <w:sz w:val="28"/>
           <w:szCs w:val="28"/>
-          <w:lang w:val="ru-BY" w:eastAsia="ru-BY"/>
+          <w:lang w:eastAsia="ru-BY"/>
           <w14:ligatures w14:val="none"/>
         </w:rPr>
         <w:t>Category</w:t>
@@ -843,7 +993,7 @@
           <w:kern w:val="0"/>
           <w:sz w:val="28"/>
           <w:szCs w:val="28"/>
-          <w:lang w:val="ru-BY" w:eastAsia="ru-BY"/>
+          <w:lang w:eastAsia="ru-BY"/>
           <w14:ligatures w14:val="none"/>
         </w:rPr>
         <w:t xml:space="preserve"> для хранения категорий услуг, а поле категории удаляется из таблицы Services. Вместо этого в таблицу Services добавляется внешний ключ </w:t>
@@ -856,7 +1006,7 @@
           <w:kern w:val="0"/>
           <w:sz w:val="28"/>
           <w:szCs w:val="28"/>
-          <w:lang w:val="ru-BY" w:eastAsia="ru-BY"/>
+          <w:lang w:eastAsia="ru-BY"/>
           <w14:ligatures w14:val="none"/>
         </w:rPr>
         <w:t>cat_id</w:t>
@@ -869,7 +1019,7 @@
           <w:kern w:val="0"/>
           <w:sz w:val="28"/>
           <w:szCs w:val="28"/>
-          <w:lang w:val="ru-BY" w:eastAsia="ru-BY"/>
+          <w:lang w:eastAsia="ru-BY"/>
           <w14:ligatures w14:val="none"/>
         </w:rPr>
         <w:t xml:space="preserve">, ссылающийся на поле </w:t>
@@ -882,7 +1032,7 @@
           <w:kern w:val="0"/>
           <w:sz w:val="28"/>
           <w:szCs w:val="28"/>
-          <w:lang w:val="ru-BY" w:eastAsia="ru-BY"/>
+          <w:lang w:eastAsia="ru-BY"/>
           <w14:ligatures w14:val="none"/>
         </w:rPr>
         <w:t>id</w:t>
@@ -895,7 +1045,7 @@
           <w:kern w:val="0"/>
           <w:sz w:val="28"/>
           <w:szCs w:val="28"/>
-          <w:lang w:val="ru-BY" w:eastAsia="ru-BY"/>
+          <w:lang w:eastAsia="ru-BY"/>
           <w14:ligatures w14:val="none"/>
         </w:rPr>
         <w:t xml:space="preserve"> в таблице </w:t>
@@ -908,7 +1058,7 @@
           <w:kern w:val="0"/>
           <w:sz w:val="28"/>
           <w:szCs w:val="28"/>
-          <w:lang w:val="ru-BY" w:eastAsia="ru-BY"/>
+          <w:lang w:eastAsia="ru-BY"/>
           <w14:ligatures w14:val="none"/>
         </w:rPr>
         <w:t>category</w:t>
@@ -933,7 +1083,7 @@
           <w:kern w:val="0"/>
           <w:sz w:val="28"/>
           <w:szCs w:val="28"/>
-          <w:lang w:val="ru-BY" w:eastAsia="ru-BY"/>
+          <w:lang w:eastAsia="ru-BY"/>
           <w14:ligatures w14:val="none"/>
         </w:rPr>
         <w:t>.</w:t>
@@ -951,18 +1101,18 @@
           <w:kern w:val="0"/>
           <w:sz w:val="28"/>
           <w:szCs w:val="28"/>
-          <w:lang w:val="ru-BY" w:eastAsia="ru-BY"/>
-          <w14:ligatures w14:val="none"/>
-        </w:rPr>
-      </w:pPr>
-      <w:r>
-        <w:rPr>
-          <w:rFonts w:ascii="Times New Roman" w:eastAsia="Times New Roman" w:hAnsi="Times New Roman" w:cs="Times New Roman"/>
-          <w:color w:val="161616"/>
-          <w:kern w:val="0"/>
-          <w:sz w:val="28"/>
-          <w:szCs w:val="28"/>
-          <w:lang w:val="ru-BY" w:eastAsia="ru-BY"/>
+          <w:lang w:eastAsia="ru-BY"/>
+          <w14:ligatures w14:val="none"/>
+        </w:rPr>
+      </w:pPr>
+      <w:r>
+        <w:rPr>
+          <w:rFonts w:ascii="Times New Roman" w:eastAsia="Times New Roman" w:hAnsi="Times New Roman" w:cs="Times New Roman"/>
+          <w:color w:val="161616"/>
+          <w:kern w:val="0"/>
+          <w:sz w:val="28"/>
+          <w:szCs w:val="28"/>
+          <w:lang w:eastAsia="ru-BY"/>
           <w14:ligatures w14:val="none"/>
         </w:rPr>
         <w:t>Эта нормализация уменьшает избыточность, сохраняя категории в отдельной таблице и связывая их с помощью внешнего ключа, что повышает целостность данных, уменьшает пространство для хранения и позволяет эффективно запрашивать и поддерживать данные.</w:t>
@@ -980,7 +1130,7 @@
           <w:kern w:val="0"/>
           <w:sz w:val="28"/>
           <w:szCs w:val="28"/>
-          <w:lang w:val="ru-BY" w:eastAsia="ru-BY"/>
+          <w:lang w:eastAsia="ru-BY"/>
           <w14:ligatures w14:val="none"/>
         </w:rPr>
       </w:pPr>
@@ -997,22 +1147,23 @@
           <w:kern w:val="0"/>
           <w:sz w:val="28"/>
           <w:szCs w:val="28"/>
-          <w:lang w:val="ru-BY" w:eastAsia="ru-BY"/>
-          <w14:ligatures w14:val="none"/>
-        </w:rPr>
-      </w:pPr>
-      <w:r>
-        <w:rPr>
-          <w:rFonts w:ascii="Times New Roman" w:eastAsia="Times New Roman" w:hAnsi="Times New Roman" w:cs="Times New Roman"/>
-          <w:color w:val="161616"/>
-          <w:kern w:val="0"/>
-          <w:sz w:val="28"/>
-          <w:szCs w:val="28"/>
-          <w:lang w:val="ru-BY" w:eastAsia="ru-BY"/>
+          <w:lang w:eastAsia="ru-BY"/>
+          <w14:ligatures w14:val="none"/>
+        </w:rPr>
+      </w:pPr>
+      <w:r>
+        <w:rPr>
+          <w:rFonts w:ascii="Times New Roman" w:eastAsia="Times New Roman" w:hAnsi="Times New Roman" w:cs="Times New Roman"/>
+          <w:noProof/>
+          <w:color w:val="161616"/>
+          <w:kern w:val="0"/>
+          <w:sz w:val="28"/>
+          <w:szCs w:val="28"/>
+          <w:lang w:eastAsia="ru-BY"/>
           <w14:ligatures w14:val="none"/>
         </w:rPr>
         <w:drawing>
-          <wp:inline distT="0" distB="0" distL="0" distR="0" wp14:anchorId="0B100577" wp14:editId="1CA70956">
+          <wp:inline distT="0" distB="0" distL="0" distR="0" wp14:anchorId="7B6E3069" wp14:editId="4D441891">
             <wp:extent cx="3002280" cy="2676213"/>
             <wp:effectExtent l="0" t="0" r="7620" b="0"/>
             <wp:docPr id="833243533" name="Рисунок 1"/>
@@ -1060,7 +1211,7 @@
           <w:kern w:val="0"/>
           <w:sz w:val="28"/>
           <w:szCs w:val="28"/>
-          <w:lang w:val="ru-BY" w:eastAsia="ru-BY"/>
+          <w:lang w:eastAsia="ru-BY"/>
           <w14:ligatures w14:val="none"/>
         </w:rPr>
       </w:pPr>
@@ -1115,25 +1266,8 @@
           <w:lang w:val="ru-RU" w:eastAsia="ru-BY"/>
           <w14:ligatures w14:val="none"/>
         </w:rPr>
-        <w:t xml:space="preserve"> — До нормализации по второй форме</w:t>
-      </w:r>
-    </w:p>
-    <w:p>
-      <w:pPr>
-        <w:shd w:val="clear" w:color="auto" w:fill="FFFFFF"/>
-        <w:spacing w:after="0" w:line="240" w:lineRule="auto"/>
-        <w:ind w:firstLine="709"/>
-        <w:jc w:val="center"/>
-        <w:rPr>
-          <w:rFonts w:ascii="Times New Roman" w:eastAsia="Times New Roman" w:hAnsi="Times New Roman" w:cs="Times New Roman"/>
-          <w:color w:val="161616"/>
-          <w:kern w:val="0"/>
-          <w:sz w:val="28"/>
-          <w:szCs w:val="28"/>
-          <w:lang w:val="ru-BY" w:eastAsia="ru-BY"/>
-          <w14:ligatures w14:val="none"/>
-        </w:rPr>
-      </w:pPr>
+        <w:t xml:space="preserve"> —</w:t>
+      </w:r>
       <w:r>
         <w:rPr>
           <w:rFonts w:ascii="Times New Roman" w:eastAsia="Times New Roman" w:hAnsi="Times New Roman" w:cs="Times New Roman"/>
@@ -1144,19 +1278,51 @@
           <w:lang w:val="ru-RU" w:eastAsia="ru-BY"/>
           <w14:ligatures w14:val="none"/>
         </w:rPr>
-        <w:t xml:space="preserve"> </w:t>
+        <w:t xml:space="preserve"> После</w:t>
+      </w:r>
+      <w:r>
+        <w:rPr>
+          <w:rFonts w:ascii="Times New Roman" w:eastAsia="Times New Roman" w:hAnsi="Times New Roman" w:cs="Times New Roman"/>
+          <w:color w:val="161616"/>
+          <w:kern w:val="0"/>
+          <w:sz w:val="24"/>
+          <w:szCs w:val="24"/>
+          <w:lang w:val="ru-RU" w:eastAsia="ru-BY"/>
+          <w14:ligatures w14:val="none"/>
+        </w:rPr>
+        <w:t xml:space="preserve"> нормализации по </w:t>
+      </w:r>
+      <w:r>
+        <w:rPr>
+          <w:rFonts w:ascii="Times New Roman" w:eastAsia="Times New Roman" w:hAnsi="Times New Roman" w:cs="Times New Roman"/>
+          <w:color w:val="161616"/>
+          <w:kern w:val="0"/>
+          <w:sz w:val="24"/>
+          <w:szCs w:val="24"/>
+          <w:lang w:val="ru-RU" w:eastAsia="ru-BY"/>
+          <w14:ligatures w14:val="none"/>
+        </w:rPr>
+        <w:t>третьей</w:t>
+      </w:r>
+      <w:r>
+        <w:rPr>
+          <w:rFonts w:ascii="Times New Roman" w:eastAsia="Times New Roman" w:hAnsi="Times New Roman" w:cs="Times New Roman"/>
+          <w:color w:val="161616"/>
+          <w:kern w:val="0"/>
+          <w:sz w:val="24"/>
+          <w:szCs w:val="24"/>
+          <w:lang w:val="ru-RU" w:eastAsia="ru-BY"/>
+          <w14:ligatures w14:val="none"/>
+        </w:rPr>
+        <w:t xml:space="preserve"> форме</w:t>
       </w:r>
     </w:p>
     <w:p>
       <w:pPr>
         <w:pStyle w:val="a4"/>
-        <w:numPr>
-          <w:ilvl w:val="0"/>
-          <w:numId w:val="1"/>
-        </w:numPr>
         <w:shd w:val="clear" w:color="auto" w:fill="FFFFFF"/>
         <w:spacing w:after="0" w:line="240" w:lineRule="auto"/>
-        <w:ind w:firstLine="709"/>
+        <w:ind w:left="1429"/>
         <w:rPr>
           <w:rFonts w:ascii="Times New Roman" w:eastAsia="Times New Roman" w:hAnsi="Times New Roman" w:cs="Times New Roman"/>
           <w:b/>
@@ -1169,34 +1335,6 @@
           <w14:ligatures w14:val="none"/>
         </w:rPr>
       </w:pPr>
-      <w:r>
-        <w:rPr>
-          <w:rFonts w:ascii="Times New Roman" w:eastAsia="Times New Roman" w:hAnsi="Times New Roman" w:cs="Times New Roman"/>
-          <w:b/>
-          <w:bCs/>
-          <w:color w:val="161616"/>
-          <w:kern w:val="0"/>
-          <w:sz w:val="28"/>
-          <w:szCs w:val="28"/>
-          <w:lang w:val="ru-RU" w:eastAsia="ru-BY"/>
-          <w14:ligatures w14:val="none"/>
-        </w:rPr>
-        <w:t>Третья нормальная</w:t>
-      </w:r>
-      <w:r>
-        <w:rPr>
-          <w:rFonts w:ascii="Times New Roman" w:eastAsia="Times New Roman" w:hAnsi="Times New Roman" w:cs="Times New Roman"/>
-          <w:b/>
-          <w:bCs/>
-          <w:color w:val="161616"/>
-          <w:kern w:val="0"/>
-          <w:sz w:val="28"/>
-          <w:szCs w:val="28"/>
-          <w:lang w:val="ru-RU" w:eastAsia="ru-BY"/>
-          <w14:ligatures w14:val="none"/>
-        </w:rPr>
-        <w:t xml:space="preserve"> форма.</w:t>
-      </w:r>
     </w:p>
     <w:p>
       <w:pPr>
@@ -1235,7 +1373,6 @@
           <w:sz w:val="28"/>
           <w:szCs w:val="28"/>
         </w:rPr>
-        <w:lastRenderedPageBreak/>
         <w:t>Таблицы организованы таким образом, что исключается избыточность и гарантируется, что каждая таблица содержит только атомарные значения без каких-либо повторяющихся групп или транзитивных зависимостей. Шаги нормализации, применяемые к таблицам, следующие:</w:t>
       </w:r>
     </w:p>
@@ -2300,6 +2437,7 @@
   <w:style w:type="paragraph" w:default="1" w:styleId="a">
     <w:name w:val="Normal"/>
     <w:qFormat/>
+    <w:rsid w:val="002C1A29"/>
   </w:style>
   <w:style w:type="character" w:default="1" w:styleId="a0">
     <w:name w:val="Default Paragraph Font"/>
@@ -2332,7 +2470,6 @@
     <w:name w:val="Normal (Web)"/>
     <w:basedOn w:val="a"/>
     <w:uiPriority w:val="99"/>
-    <w:semiHidden/>
     <w:unhideWhenUsed/>
     <w:rsid w:val="00EC5C99"/>
     <w:pPr>

</xml_diff>